<commit_message>
uploaded tests + solution of Stars in Cube
</commit_message>
<xml_diff>
--- a/Problem-5-Stars-in-the-Cube/Problem-5-Stars-in-the-Cube-EN.docx
+++ b/Problem-5-Stars-in-the-Cube/Problem-5-Stars-in-the-Cube-EN.docx
@@ -230,10 +230,7 @@
         <w:t>.</w:t>
       </w:r>
       <w:r>
-        <w:t xml:space="preserve"> </w:t>
-      </w:r>
-      <w:r>
-        <w:t xml:space="preserve">Write a program to calculate how many </w:t>
+        <w:t xml:space="preserve"> Write a program to calculate how many </w:t>
       </w:r>
       <w:r>
         <w:rPr>
@@ -242,13 +239,7 @@
         <w:t>3D stars of 7 cells</w:t>
       </w:r>
       <w:r>
-        <w:t xml:space="preserve"> (center, up, down, left, right,</w:t>
-      </w:r>
-      <w:r>
-        <w:t xml:space="preserve"> </w:t>
-      </w:r>
-      <w:r>
-        <w:t xml:space="preserve">front, back) holding </w:t>
+        <w:t xml:space="preserve"> (center, up, down, left, right, front, back) holding </w:t>
       </w:r>
       <w:r>
         <w:rPr>
@@ -292,13 +283,7 @@
         <w:t xml:space="preserve"> </w:t>
       </w:r>
       <w:r>
-        <w:t>The same letter can be shared between several stars</w:t>
-      </w:r>
-      <w:r>
-        <w:t>, i.e. starts can overlaps inside the cube</w:t>
-      </w:r>
-      <w:r>
-        <w:t>.</w:t>
+        <w:t>The same letter can be shared between several stars, i.e. starts can overlaps inside the cube.</w:t>
       </w:r>
     </w:p>
     <w:p>
@@ -490,7 +475,13 @@
         </w:numPr>
       </w:pPr>
       <w:r>
-        <w:t xml:space="preserve">AT the next few lines, for </w:t>
+        <w:t>A</w:t>
+      </w:r>
+      <w:r>
+        <w:t>t</w:t>
+      </w:r>
+      <w:r>
+        <w:t xml:space="preserve"> the next few lines, for </w:t>
       </w:r>
       <w:r>
         <w:rPr>
@@ -508,7 +499,16 @@
         <w:t>number of its stars</w:t>
       </w:r>
       <w:r>
-        <w:t xml:space="preserve"> found in the cube.</w:t>
+        <w:t xml:space="preserve"> found in the cube in format “</w:t>
+      </w:r>
+      <w:r>
+        <w:rPr>
+          <w:rStyle w:val="CodeChar"/>
+        </w:rPr>
+        <w:t>letter -&gt; count</w:t>
+      </w:r>
+      <w:r>
+        <w:t>”. Skip the letters that don’t have any tars in the cube.</w:t>
       </w:r>
     </w:p>
     <w:p>
@@ -665,8 +665,6 @@
       <w:r>
         <w:t>.</w:t>
       </w:r>
-      <w:bookmarkStart w:id="0" w:name="_GoBack"/>
-      <w:bookmarkEnd w:id="0"/>
     </w:p>
     <w:p>
       <w:pPr>
@@ -967,8 +965,24 @@
               <w:rPr>
                 <w:rFonts w:ascii="Consolas" w:eastAsia="Calibri" w:hAnsi="Consolas" w:cs="Times New Roman"/>
                 <w:noProof/>
-              </w:rPr>
-              <w:t xml:space="preserve">a a | </w:t>
+                <w:shd w:val="clear" w:color="auto" w:fill="E36C0A" w:themeFill="accent6" w:themeFillShade="BF"/>
+              </w:rPr>
+              <w:t>z</w:t>
+            </w:r>
+            <w:r>
+              <w:rPr>
+                <w:rFonts w:ascii="Consolas" w:eastAsia="Calibri" w:hAnsi="Consolas" w:cs="Times New Roman"/>
+                <w:noProof/>
+                <w:shd w:val="clear" w:color="auto" w:fill="E36C0A" w:themeFill="accent6" w:themeFillShade="BF"/>
+              </w:rPr>
+              <w:t xml:space="preserve"> </w:t>
+            </w:r>
+            <w:r>
+              <w:rPr>
+                <w:rFonts w:ascii="Consolas" w:eastAsia="Calibri" w:hAnsi="Consolas" w:cs="Times New Roman"/>
+                <w:noProof/>
+              </w:rPr>
+              <w:t xml:space="preserve">a | </w:t>
             </w:r>
             <w:r>
               <w:rPr>
@@ -1051,8 +1065,56 @@
               <w:rPr>
                 <w:rFonts w:ascii="Consolas" w:eastAsia="Calibri" w:hAnsi="Consolas" w:cs="Times New Roman"/>
                 <w:noProof/>
-              </w:rPr>
-              <w:t xml:space="preserve">a a a | </w:t>
+                <w:shd w:val="clear" w:color="auto" w:fill="E36C0A" w:themeFill="accent6" w:themeFillShade="BF"/>
+              </w:rPr>
+              <w:t>z</w:t>
+            </w:r>
+            <w:r>
+              <w:rPr>
+                <w:rFonts w:ascii="Consolas" w:eastAsia="Calibri" w:hAnsi="Consolas" w:cs="Times New Roman"/>
+                <w:noProof/>
+                <w:shd w:val="clear" w:color="auto" w:fill="E36C0A" w:themeFill="accent6" w:themeFillShade="BF"/>
+              </w:rPr>
+              <w:t xml:space="preserve"> </w:t>
+            </w:r>
+            <w:r>
+              <w:rPr>
+                <w:rFonts w:ascii="Consolas" w:eastAsia="Calibri" w:hAnsi="Consolas" w:cs="Times New Roman"/>
+                <w:noProof/>
+                <w:shd w:val="clear" w:color="auto" w:fill="E36C0A" w:themeFill="accent6" w:themeFillShade="BF"/>
+              </w:rPr>
+              <w:t>z</w:t>
+            </w:r>
+            <w:r>
+              <w:rPr>
+                <w:rFonts w:ascii="Consolas" w:eastAsia="Calibri" w:hAnsi="Consolas" w:cs="Times New Roman"/>
+                <w:noProof/>
+                <w:shd w:val="clear" w:color="auto" w:fill="E36C0A" w:themeFill="accent6" w:themeFillShade="BF"/>
+              </w:rPr>
+              <w:t xml:space="preserve"> </w:t>
+            </w:r>
+            <w:r>
+              <w:rPr>
+                <w:rFonts w:ascii="Consolas" w:eastAsia="Calibri" w:hAnsi="Consolas" w:cs="Times New Roman"/>
+                <w:noProof/>
+                <w:shd w:val="clear" w:color="auto" w:fill="E36C0A" w:themeFill="accent6" w:themeFillShade="BF"/>
+              </w:rPr>
+              <w:t>z</w:t>
+            </w:r>
+            <w:r>
+              <w:rPr>
+                <w:rFonts w:ascii="Consolas" w:eastAsia="Calibri" w:hAnsi="Consolas" w:cs="Times New Roman"/>
+                <w:noProof/>
+                <w:shd w:val="clear" w:color="auto" w:fill="E36C0A" w:themeFill="accent6" w:themeFillShade="BF"/>
+              </w:rPr>
+              <w:t xml:space="preserve"> </w:t>
+            </w:r>
+            <w:r>
+              <w:rPr>
+                <w:rFonts w:ascii="Consolas" w:eastAsia="Calibri" w:hAnsi="Consolas" w:cs="Times New Roman"/>
+                <w:noProof/>
+              </w:rPr>
+              <w:t xml:space="preserve">| </w:t>
             </w:r>
             <w:r>
               <w:rPr>
@@ -1060,7 +1122,31 @@
                 <w:noProof/>
                 <w:shd w:val="clear" w:color="auto" w:fill="FFC000"/>
               </w:rPr>
-              <w:t>p p p p p</w:t>
+              <w:t xml:space="preserve">p p p </w:t>
+            </w:r>
+            <w:r>
+              <w:rPr>
+                <w:rFonts w:ascii="Consolas" w:eastAsia="Calibri" w:hAnsi="Consolas" w:cs="Times New Roman"/>
+                <w:noProof/>
+                <w:shd w:val="clear" w:color="auto" w:fill="E36C0A" w:themeFill="accent6" w:themeFillShade="BF"/>
+              </w:rPr>
+              <w:t>z</w:t>
+            </w:r>
+            <w:r>
+              <w:rPr>
+                <w:rFonts w:ascii="Consolas" w:eastAsia="Calibri" w:hAnsi="Consolas" w:cs="Times New Roman"/>
+                <w:noProof/>
+                <w:shd w:val="clear" w:color="auto" w:fill="E36C0A" w:themeFill="accent6" w:themeFillShade="BF"/>
+              </w:rPr>
+              <w:t xml:space="preserve"> </w:t>
+            </w:r>
+            <w:r>
+              <w:rPr>
+                <w:rFonts w:ascii="Consolas" w:eastAsia="Calibri" w:hAnsi="Consolas" w:cs="Times New Roman"/>
+                <w:noProof/>
+                <w:shd w:val="clear" w:color="auto" w:fill="FFC000"/>
+              </w:rPr>
+              <w:t>p</w:t>
             </w:r>
           </w:p>
           <w:p>
@@ -1091,7 +1177,30 @@
                 <w:rFonts w:ascii="Consolas" w:eastAsia="Calibri" w:hAnsi="Consolas" w:cs="Times New Roman"/>
                 <w:noProof/>
               </w:rPr>
-              <w:t xml:space="preserve">a | a a a a a | a a a a a | </w:t>
+              <w:t xml:space="preserve">a | a a a a a | a a a </w:t>
+            </w:r>
+            <w:r>
+              <w:rPr>
+                <w:rFonts w:ascii="Consolas" w:eastAsia="Calibri" w:hAnsi="Consolas" w:cs="Times New Roman"/>
+                <w:noProof/>
+                <w:shd w:val="clear" w:color="auto" w:fill="E36C0A" w:themeFill="accent6" w:themeFillShade="BF"/>
+              </w:rPr>
+              <w:t>z</w:t>
+            </w:r>
+            <w:r>
+              <w:rPr>
+                <w:rFonts w:ascii="Consolas" w:eastAsia="Calibri" w:hAnsi="Consolas" w:cs="Times New Roman"/>
+                <w:noProof/>
+                <w:shd w:val="clear" w:color="auto" w:fill="E36C0A" w:themeFill="accent6" w:themeFillShade="BF"/>
+              </w:rPr>
+              <w:t xml:space="preserve"> </w:t>
+            </w:r>
+            <w:r>
+              <w:rPr>
+                <w:rFonts w:ascii="Consolas" w:eastAsia="Calibri" w:hAnsi="Consolas" w:cs="Times New Roman"/>
+                <w:noProof/>
+              </w:rPr>
+              <w:t xml:space="preserve">a | </w:t>
             </w:r>
             <w:r>
               <w:rPr>
@@ -1210,7 +1319,7 @@
                 <w:rFonts w:ascii="Consolas" w:eastAsia="Calibri" w:hAnsi="Consolas" w:cs="Times New Roman"/>
                 <w:noProof/>
               </w:rPr>
-              <w:t>2</w:t>
+              <w:t>3</w:t>
             </w:r>
           </w:p>
           <w:p>
@@ -1225,15 +1334,93 @@
               <w:rPr>
                 <w:rFonts w:ascii="Consolas" w:eastAsia="Calibri" w:hAnsi="Consolas" w:cs="Times New Roman"/>
                 <w:noProof/>
-              </w:rPr>
-              <w:t xml:space="preserve">a a | a </w:t>
-            </w:r>
-            <w:r>
-              <w:rPr>
-                <w:rFonts w:ascii="Consolas" w:eastAsia="Calibri" w:hAnsi="Consolas" w:cs="Times New Roman"/>
-                <w:noProof/>
-              </w:rPr>
-              <w:t>a</w:t>
+                <w:shd w:val="clear" w:color="auto" w:fill="8DB3E2" w:themeFill="text2" w:themeFillTint="66"/>
+              </w:rPr>
+              <w:t xml:space="preserve">x </w:t>
+            </w:r>
+            <w:r>
+              <w:rPr>
+                <w:rFonts w:ascii="Consolas" w:eastAsia="Calibri" w:hAnsi="Consolas" w:cs="Times New Roman"/>
+                <w:noProof/>
+                <w:shd w:val="clear" w:color="auto" w:fill="8DB3E2" w:themeFill="text2" w:themeFillTint="66"/>
+              </w:rPr>
+              <w:t xml:space="preserve">x </w:t>
+            </w:r>
+            <w:r>
+              <w:rPr>
+                <w:rFonts w:ascii="Consolas" w:eastAsia="Calibri" w:hAnsi="Consolas" w:cs="Times New Roman"/>
+                <w:noProof/>
+                <w:shd w:val="clear" w:color="auto" w:fill="8DB3E2" w:themeFill="text2" w:themeFillTint="66"/>
+              </w:rPr>
+              <w:t xml:space="preserve">x </w:t>
+            </w:r>
+            <w:r>
+              <w:rPr>
+                <w:rFonts w:ascii="Consolas" w:eastAsia="Calibri" w:hAnsi="Consolas" w:cs="Times New Roman"/>
+                <w:noProof/>
+              </w:rPr>
+              <w:t xml:space="preserve">| </w:t>
+            </w:r>
+            <w:r>
+              <w:rPr>
+                <w:rFonts w:ascii="Consolas" w:eastAsia="Calibri" w:hAnsi="Consolas" w:cs="Times New Roman"/>
+                <w:noProof/>
+                <w:shd w:val="clear" w:color="auto" w:fill="8DB3E2" w:themeFill="text2" w:themeFillTint="66"/>
+              </w:rPr>
+              <w:t xml:space="preserve">x </w:t>
+            </w:r>
+            <w:r>
+              <w:rPr>
+                <w:rFonts w:ascii="Consolas" w:eastAsia="Calibri" w:hAnsi="Consolas" w:cs="Times New Roman"/>
+                <w:noProof/>
+              </w:rPr>
+              <w:t xml:space="preserve">a </w:t>
+            </w:r>
+            <w:r>
+              <w:rPr>
+                <w:rFonts w:ascii="Consolas" w:eastAsia="Calibri" w:hAnsi="Consolas" w:cs="Times New Roman"/>
+                <w:noProof/>
+                <w:shd w:val="clear" w:color="auto" w:fill="8DB3E2" w:themeFill="text2" w:themeFillTint="66"/>
+              </w:rPr>
+              <w:t>x</w:t>
+            </w:r>
+            <w:r>
+              <w:rPr>
+                <w:rFonts w:ascii="Consolas" w:eastAsia="Calibri" w:hAnsi="Consolas" w:cs="Times New Roman"/>
+                <w:noProof/>
+                <w:shd w:val="clear" w:color="auto" w:fill="8DB3E2" w:themeFill="text2" w:themeFillTint="66"/>
+              </w:rPr>
+              <w:t xml:space="preserve"> </w:t>
+            </w:r>
+            <w:r>
+              <w:rPr>
+                <w:rFonts w:ascii="Consolas" w:eastAsia="Calibri" w:hAnsi="Consolas" w:cs="Times New Roman"/>
+                <w:noProof/>
+              </w:rPr>
+              <w:t>|</w:t>
+            </w:r>
+            <w:r>
+              <w:rPr>
+                <w:rFonts w:ascii="Consolas" w:eastAsia="Calibri" w:hAnsi="Consolas" w:cs="Times New Roman"/>
+                <w:noProof/>
+              </w:rPr>
+              <w:t xml:space="preserve"> </w:t>
+            </w:r>
+            <w:r>
+              <w:rPr>
+                <w:rFonts w:ascii="Consolas" w:eastAsia="Calibri" w:hAnsi="Consolas" w:cs="Times New Roman"/>
+                <w:noProof/>
+                <w:shd w:val="clear" w:color="auto" w:fill="8DB3E2" w:themeFill="text2" w:themeFillTint="66"/>
+              </w:rPr>
+              <w:t xml:space="preserve">x </w:t>
+            </w:r>
+            <w:r>
+              <w:rPr>
+                <w:rFonts w:ascii="Consolas" w:eastAsia="Calibri" w:hAnsi="Consolas" w:cs="Times New Roman"/>
+                <w:noProof/>
+                <w:shd w:val="clear" w:color="auto" w:fill="8DB3E2" w:themeFill="text2" w:themeFillTint="66"/>
+              </w:rPr>
+              <w:t>x x</w:t>
             </w:r>
           </w:p>
           <w:p>
@@ -1248,8 +1435,9 @@
               <w:rPr>
                 <w:rFonts w:ascii="Consolas" w:eastAsia="Calibri" w:hAnsi="Consolas" w:cs="Times New Roman"/>
                 <w:noProof/>
-              </w:rPr>
-              <w:t xml:space="preserve">a a | a </w:t>
+                <w:shd w:val="clear" w:color="auto" w:fill="8DB3E2" w:themeFill="text2" w:themeFillTint="66"/>
+              </w:rPr>
+              <w:t xml:space="preserve">x </w:t>
             </w:r>
             <w:r>
               <w:rPr>
@@ -1257,6 +1445,172 @@
                 <w:noProof/>
               </w:rPr>
               <w:t>a</w:t>
+            </w:r>
+            <w:r>
+              <w:rPr>
+                <w:rFonts w:ascii="Consolas" w:eastAsia="Calibri" w:hAnsi="Consolas" w:cs="Times New Roman"/>
+                <w:noProof/>
+              </w:rPr>
+              <w:t xml:space="preserve"> </w:t>
+            </w:r>
+            <w:r>
+              <w:rPr>
+                <w:rFonts w:ascii="Consolas" w:eastAsia="Calibri" w:hAnsi="Consolas" w:cs="Times New Roman"/>
+                <w:noProof/>
+                <w:shd w:val="clear" w:color="auto" w:fill="8DB3E2" w:themeFill="text2" w:themeFillTint="66"/>
+              </w:rPr>
+              <w:t xml:space="preserve">x </w:t>
+            </w:r>
+            <w:r>
+              <w:rPr>
+                <w:rFonts w:ascii="Consolas" w:eastAsia="Calibri" w:hAnsi="Consolas" w:cs="Times New Roman"/>
+                <w:noProof/>
+              </w:rPr>
+              <w:t xml:space="preserve">| a </w:t>
+            </w:r>
+            <w:r>
+              <w:rPr>
+                <w:rFonts w:ascii="Consolas" w:eastAsia="Calibri" w:hAnsi="Consolas" w:cs="Times New Roman"/>
+                <w:noProof/>
+              </w:rPr>
+              <w:t xml:space="preserve">a a </w:t>
+            </w:r>
+            <w:r>
+              <w:rPr>
+                <w:rFonts w:ascii="Consolas" w:eastAsia="Calibri" w:hAnsi="Consolas" w:cs="Times New Roman"/>
+                <w:noProof/>
+              </w:rPr>
+              <w:t>|</w:t>
+            </w:r>
+            <w:r>
+              <w:rPr>
+                <w:rFonts w:ascii="Consolas" w:eastAsia="Calibri" w:hAnsi="Consolas" w:cs="Times New Roman"/>
+                <w:noProof/>
+              </w:rPr>
+              <w:t xml:space="preserve"> </w:t>
+            </w:r>
+            <w:r>
+              <w:rPr>
+                <w:rFonts w:ascii="Consolas" w:eastAsia="Calibri" w:hAnsi="Consolas" w:cs="Times New Roman"/>
+                <w:noProof/>
+                <w:shd w:val="clear" w:color="auto" w:fill="8DB3E2" w:themeFill="text2" w:themeFillTint="66"/>
+              </w:rPr>
+              <w:t xml:space="preserve">x </w:t>
+            </w:r>
+            <w:r>
+              <w:rPr>
+                <w:rFonts w:ascii="Consolas" w:eastAsia="Calibri" w:hAnsi="Consolas" w:cs="Times New Roman"/>
+                <w:noProof/>
+              </w:rPr>
+              <w:t>a</w:t>
+            </w:r>
+            <w:r>
+              <w:rPr>
+                <w:rFonts w:ascii="Consolas" w:eastAsia="Calibri" w:hAnsi="Consolas" w:cs="Times New Roman"/>
+                <w:noProof/>
+              </w:rPr>
+              <w:t xml:space="preserve"> </w:t>
+            </w:r>
+            <w:r>
+              <w:rPr>
+                <w:rFonts w:ascii="Consolas" w:eastAsia="Calibri" w:hAnsi="Consolas" w:cs="Times New Roman"/>
+                <w:noProof/>
+                <w:shd w:val="clear" w:color="auto" w:fill="8DB3E2" w:themeFill="text2" w:themeFillTint="66"/>
+              </w:rPr>
+              <w:t>x</w:t>
+            </w:r>
+          </w:p>
+          <w:p>
+            <w:pPr>
+              <w:spacing w:before="0" w:after="0"/>
+              <w:rPr>
+                <w:rFonts w:ascii="Consolas" w:eastAsia="Calibri" w:hAnsi="Consolas" w:cs="Times New Roman"/>
+                <w:noProof/>
+              </w:rPr>
+            </w:pPr>
+            <w:r>
+              <w:rPr>
+                <w:rFonts w:ascii="Consolas" w:eastAsia="Calibri" w:hAnsi="Consolas" w:cs="Times New Roman"/>
+                <w:noProof/>
+                <w:shd w:val="clear" w:color="auto" w:fill="8DB3E2" w:themeFill="text2" w:themeFillTint="66"/>
+              </w:rPr>
+              <w:t xml:space="preserve">x </w:t>
+            </w:r>
+            <w:r>
+              <w:rPr>
+                <w:rFonts w:ascii="Consolas" w:eastAsia="Calibri" w:hAnsi="Consolas" w:cs="Times New Roman"/>
+                <w:noProof/>
+                <w:shd w:val="clear" w:color="auto" w:fill="8DB3E2" w:themeFill="text2" w:themeFillTint="66"/>
+              </w:rPr>
+              <w:t xml:space="preserve">x x </w:t>
+            </w:r>
+            <w:r>
+              <w:rPr>
+                <w:rFonts w:ascii="Consolas" w:eastAsia="Calibri" w:hAnsi="Consolas" w:cs="Times New Roman"/>
+                <w:noProof/>
+              </w:rPr>
+              <w:t xml:space="preserve">| </w:t>
+            </w:r>
+            <w:r>
+              <w:rPr>
+                <w:rFonts w:ascii="Consolas" w:eastAsia="Calibri" w:hAnsi="Consolas" w:cs="Times New Roman"/>
+                <w:noProof/>
+                <w:shd w:val="clear" w:color="auto" w:fill="8DB3E2" w:themeFill="text2" w:themeFillTint="66"/>
+              </w:rPr>
+              <w:t xml:space="preserve">x </w:t>
+            </w:r>
+            <w:r>
+              <w:rPr>
+                <w:rFonts w:ascii="Consolas" w:eastAsia="Calibri" w:hAnsi="Consolas" w:cs="Times New Roman"/>
+                <w:noProof/>
+              </w:rPr>
+              <w:t xml:space="preserve">a </w:t>
+            </w:r>
+            <w:r>
+              <w:rPr>
+                <w:rFonts w:ascii="Consolas" w:eastAsia="Calibri" w:hAnsi="Consolas" w:cs="Times New Roman"/>
+                <w:noProof/>
+                <w:shd w:val="clear" w:color="auto" w:fill="8DB3E2" w:themeFill="text2" w:themeFillTint="66"/>
+              </w:rPr>
+              <w:t>x</w:t>
+            </w:r>
+            <w:r>
+              <w:rPr>
+                <w:rFonts w:ascii="Consolas" w:eastAsia="Calibri" w:hAnsi="Consolas" w:cs="Times New Roman"/>
+                <w:noProof/>
+                <w:shd w:val="clear" w:color="auto" w:fill="8DB3E2" w:themeFill="text2" w:themeFillTint="66"/>
+              </w:rPr>
+              <w:t xml:space="preserve"> </w:t>
+            </w:r>
+            <w:r>
+              <w:rPr>
+                <w:rFonts w:ascii="Consolas" w:eastAsia="Calibri" w:hAnsi="Consolas" w:cs="Times New Roman"/>
+                <w:noProof/>
+              </w:rPr>
+              <w:t>|</w:t>
+            </w:r>
+            <w:r>
+              <w:rPr>
+                <w:rFonts w:ascii="Consolas" w:eastAsia="Calibri" w:hAnsi="Consolas" w:cs="Times New Roman"/>
+                <w:noProof/>
+              </w:rPr>
+              <w:t xml:space="preserve"> </w:t>
+            </w:r>
+            <w:r>
+              <w:rPr>
+                <w:rFonts w:ascii="Consolas" w:eastAsia="Calibri" w:hAnsi="Consolas" w:cs="Times New Roman"/>
+                <w:noProof/>
+                <w:shd w:val="clear" w:color="auto" w:fill="8DB3E2" w:themeFill="text2" w:themeFillTint="66"/>
+              </w:rPr>
+              <w:t xml:space="preserve">x </w:t>
+            </w:r>
+            <w:r>
+              <w:rPr>
+                <w:rFonts w:ascii="Consolas" w:eastAsia="Calibri" w:hAnsi="Consolas" w:cs="Times New Roman"/>
+                <w:noProof/>
+                <w:shd w:val="clear" w:color="auto" w:fill="8DB3E2" w:themeFill="text2" w:themeFillTint="66"/>
+              </w:rPr>
+              <w:t>x x</w:t>
             </w:r>
           </w:p>
         </w:tc>
@@ -1277,7 +1631,23 @@
                 <w:rFonts w:ascii="Consolas" w:eastAsia="Calibri" w:hAnsi="Consolas" w:cs="Times New Roman"/>
                 <w:noProof/>
               </w:rPr>
-              <w:t>0</w:t>
+              <w:t>1</w:t>
+            </w:r>
+          </w:p>
+          <w:p>
+            <w:pPr>
+              <w:spacing w:before="0" w:after="0"/>
+              <w:rPr>
+                <w:rFonts w:ascii="Consolas" w:eastAsia="Calibri" w:hAnsi="Consolas" w:cs="Times New Roman"/>
+                <w:noProof/>
+              </w:rPr>
+            </w:pPr>
+            <w:r>
+              <w:rPr>
+                <w:rFonts w:ascii="Consolas" w:eastAsia="Calibri" w:hAnsi="Consolas" w:cs="Times New Roman"/>
+                <w:noProof/>
+              </w:rPr>
+              <w:t>a -&gt; 1</w:t>
             </w:r>
           </w:p>
           <w:p>
@@ -1307,12 +1677,14 @@
                 <w:noProof/>
               </w:rPr>
             </w:pPr>
-            <w:r>
-              <w:rPr>
-                <w:rFonts w:ascii="Consolas" w:eastAsia="Calibri" w:hAnsi="Consolas" w:cs="Times New Roman"/>
-                <w:noProof/>
-              </w:rPr>
-              <w:t>3</w:t>
+            <w:bookmarkStart w:id="0" w:name="_GoBack"/>
+            <w:bookmarkEnd w:id="0"/>
+            <w:r>
+              <w:rPr>
+                <w:rFonts w:ascii="Consolas" w:eastAsia="Calibri" w:hAnsi="Consolas" w:cs="Times New Roman"/>
+                <w:noProof/>
+              </w:rPr>
+              <w:t>2</w:t>
             </w:r>
           </w:p>
           <w:p>
@@ -1327,125 +1699,15 @@
               <w:rPr>
                 <w:rFonts w:ascii="Consolas" w:eastAsia="Calibri" w:hAnsi="Consolas" w:cs="Times New Roman"/>
                 <w:noProof/>
-                <w:shd w:val="clear" w:color="auto" w:fill="8DB3E2" w:themeFill="text2" w:themeFillTint="66"/>
-              </w:rPr>
-              <w:t>x</w:t>
-            </w:r>
-            <w:r>
-              <w:rPr>
-                <w:rFonts w:ascii="Consolas" w:eastAsia="Calibri" w:hAnsi="Consolas" w:cs="Times New Roman"/>
-                <w:noProof/>
-                <w:shd w:val="clear" w:color="auto" w:fill="8DB3E2" w:themeFill="text2" w:themeFillTint="66"/>
-              </w:rPr>
-              <w:t xml:space="preserve"> </w:t>
-            </w:r>
-            <w:r>
-              <w:rPr>
-                <w:rFonts w:ascii="Consolas" w:eastAsia="Calibri" w:hAnsi="Consolas" w:cs="Times New Roman"/>
-                <w:noProof/>
-                <w:shd w:val="clear" w:color="auto" w:fill="8DB3E2" w:themeFill="text2" w:themeFillTint="66"/>
-              </w:rPr>
-              <w:t xml:space="preserve">x </w:t>
-            </w:r>
-            <w:r>
-              <w:rPr>
-                <w:rFonts w:ascii="Consolas" w:eastAsia="Calibri" w:hAnsi="Consolas" w:cs="Times New Roman"/>
-                <w:noProof/>
-                <w:shd w:val="clear" w:color="auto" w:fill="8DB3E2" w:themeFill="text2" w:themeFillTint="66"/>
-              </w:rPr>
-              <w:t>x</w:t>
-            </w:r>
-            <w:r>
-              <w:rPr>
-                <w:rFonts w:ascii="Consolas" w:eastAsia="Calibri" w:hAnsi="Consolas" w:cs="Times New Roman"/>
-                <w:noProof/>
-                <w:shd w:val="clear" w:color="auto" w:fill="8DB3E2" w:themeFill="text2" w:themeFillTint="66"/>
-              </w:rPr>
-              <w:t xml:space="preserve"> </w:t>
-            </w:r>
-            <w:r>
-              <w:rPr>
-                <w:rFonts w:ascii="Consolas" w:eastAsia="Calibri" w:hAnsi="Consolas" w:cs="Times New Roman"/>
-                <w:noProof/>
-              </w:rPr>
-              <w:t xml:space="preserve">| </w:t>
-            </w:r>
-            <w:r>
-              <w:rPr>
-                <w:rFonts w:ascii="Consolas" w:eastAsia="Calibri" w:hAnsi="Consolas" w:cs="Times New Roman"/>
-                <w:noProof/>
-                <w:shd w:val="clear" w:color="auto" w:fill="8DB3E2" w:themeFill="text2" w:themeFillTint="66"/>
-              </w:rPr>
-              <w:t>x</w:t>
-            </w:r>
-            <w:r>
-              <w:rPr>
-                <w:rFonts w:ascii="Consolas" w:eastAsia="Calibri" w:hAnsi="Consolas" w:cs="Times New Roman"/>
-                <w:noProof/>
-                <w:shd w:val="clear" w:color="auto" w:fill="8DB3E2" w:themeFill="text2" w:themeFillTint="66"/>
-              </w:rPr>
-              <w:t xml:space="preserve"> </w:t>
-            </w:r>
-            <w:r>
-              <w:rPr>
-                <w:rFonts w:ascii="Consolas" w:eastAsia="Calibri" w:hAnsi="Consolas" w:cs="Times New Roman"/>
-                <w:noProof/>
-              </w:rPr>
-              <w:t xml:space="preserve">a </w:t>
-            </w:r>
-            <w:r>
-              <w:rPr>
-                <w:rFonts w:ascii="Consolas" w:eastAsia="Calibri" w:hAnsi="Consolas" w:cs="Times New Roman"/>
-                <w:noProof/>
-                <w:shd w:val="clear" w:color="auto" w:fill="8DB3E2" w:themeFill="text2" w:themeFillTint="66"/>
-              </w:rPr>
-              <w:t>x</w:t>
-            </w:r>
-            <w:r>
-              <w:rPr>
-                <w:rFonts w:ascii="Consolas" w:eastAsia="Calibri" w:hAnsi="Consolas" w:cs="Times New Roman"/>
-                <w:noProof/>
-                <w:shd w:val="clear" w:color="auto" w:fill="8DB3E2" w:themeFill="text2" w:themeFillTint="66"/>
-              </w:rPr>
-              <w:t xml:space="preserve"> </w:t>
-            </w:r>
-            <w:r>
-              <w:rPr>
-                <w:rFonts w:ascii="Consolas" w:eastAsia="Calibri" w:hAnsi="Consolas" w:cs="Times New Roman"/>
-                <w:noProof/>
-              </w:rPr>
-              <w:t>|</w:t>
-            </w:r>
-            <w:r>
-              <w:rPr>
-                <w:rFonts w:ascii="Consolas" w:eastAsia="Calibri" w:hAnsi="Consolas" w:cs="Times New Roman"/>
-                <w:noProof/>
-              </w:rPr>
-              <w:t xml:space="preserve"> </w:t>
-            </w:r>
-            <w:r>
-              <w:rPr>
-                <w:rFonts w:ascii="Consolas" w:eastAsia="Calibri" w:hAnsi="Consolas" w:cs="Times New Roman"/>
-                <w:noProof/>
-                <w:shd w:val="clear" w:color="auto" w:fill="8DB3E2" w:themeFill="text2" w:themeFillTint="66"/>
-              </w:rPr>
-              <w:t xml:space="preserve">x </w:t>
-            </w:r>
-            <w:r>
-              <w:rPr>
-                <w:rFonts w:ascii="Consolas" w:eastAsia="Calibri" w:hAnsi="Consolas" w:cs="Times New Roman"/>
-                <w:noProof/>
-                <w:shd w:val="clear" w:color="auto" w:fill="8DB3E2" w:themeFill="text2" w:themeFillTint="66"/>
-              </w:rPr>
-              <w:t xml:space="preserve">x </w:t>
-            </w:r>
-            <w:r>
-              <w:rPr>
-                <w:rFonts w:ascii="Consolas" w:eastAsia="Calibri" w:hAnsi="Consolas" w:cs="Times New Roman"/>
-                <w:noProof/>
-                <w:shd w:val="clear" w:color="auto" w:fill="8DB3E2" w:themeFill="text2" w:themeFillTint="66"/>
-              </w:rPr>
-              <w:t>x</w:t>
+              </w:rPr>
+              <w:t xml:space="preserve">a a | a </w:t>
+            </w:r>
+            <w:r>
+              <w:rPr>
+                <w:rFonts w:ascii="Consolas" w:eastAsia="Calibri" w:hAnsi="Consolas" w:cs="Times New Roman"/>
+                <w:noProof/>
+              </w:rPr>
+              <w:t>a</w:t>
             </w:r>
           </w:p>
           <w:p>
@@ -1460,9 +1722,8 @@
               <w:rPr>
                 <w:rFonts w:ascii="Consolas" w:eastAsia="Calibri" w:hAnsi="Consolas" w:cs="Times New Roman"/>
                 <w:noProof/>
-                <w:shd w:val="clear" w:color="auto" w:fill="8DB3E2" w:themeFill="text2" w:themeFillTint="66"/>
-              </w:rPr>
-              <w:t xml:space="preserve">x </w:t>
+              </w:rPr>
+              <w:t xml:space="preserve">a a | a </w:t>
             </w:r>
             <w:r>
               <w:rPr>
@@ -1470,179 +1731,6 @@
                 <w:noProof/>
               </w:rPr>
               <w:t>a</w:t>
-            </w:r>
-            <w:r>
-              <w:rPr>
-                <w:rFonts w:ascii="Consolas" w:eastAsia="Calibri" w:hAnsi="Consolas" w:cs="Times New Roman"/>
-                <w:noProof/>
-              </w:rPr>
-              <w:t xml:space="preserve"> </w:t>
-            </w:r>
-            <w:r>
-              <w:rPr>
-                <w:rFonts w:ascii="Consolas" w:eastAsia="Calibri" w:hAnsi="Consolas" w:cs="Times New Roman"/>
-                <w:noProof/>
-                <w:shd w:val="clear" w:color="auto" w:fill="8DB3E2" w:themeFill="text2" w:themeFillTint="66"/>
-              </w:rPr>
-              <w:t xml:space="preserve">x </w:t>
-            </w:r>
-            <w:r>
-              <w:rPr>
-                <w:rFonts w:ascii="Consolas" w:eastAsia="Calibri" w:hAnsi="Consolas" w:cs="Times New Roman"/>
-                <w:noProof/>
-              </w:rPr>
-              <w:t xml:space="preserve">| a </w:t>
-            </w:r>
-            <w:r>
-              <w:rPr>
-                <w:rFonts w:ascii="Consolas" w:eastAsia="Calibri" w:hAnsi="Consolas" w:cs="Times New Roman"/>
-                <w:noProof/>
-              </w:rPr>
-              <w:t>a</w:t>
-            </w:r>
-            <w:r>
-              <w:rPr>
-                <w:rFonts w:ascii="Consolas" w:eastAsia="Calibri" w:hAnsi="Consolas" w:cs="Times New Roman"/>
-                <w:noProof/>
-              </w:rPr>
-              <w:t xml:space="preserve"> a </w:t>
-            </w:r>
-            <w:r>
-              <w:rPr>
-                <w:rFonts w:ascii="Consolas" w:eastAsia="Calibri" w:hAnsi="Consolas" w:cs="Times New Roman"/>
-                <w:noProof/>
-              </w:rPr>
-              <w:t>|</w:t>
-            </w:r>
-            <w:r>
-              <w:rPr>
-                <w:rFonts w:ascii="Consolas" w:eastAsia="Calibri" w:hAnsi="Consolas" w:cs="Times New Roman"/>
-                <w:noProof/>
-              </w:rPr>
-              <w:t xml:space="preserve"> </w:t>
-            </w:r>
-            <w:r>
-              <w:rPr>
-                <w:rFonts w:ascii="Consolas" w:eastAsia="Calibri" w:hAnsi="Consolas" w:cs="Times New Roman"/>
-                <w:noProof/>
-                <w:shd w:val="clear" w:color="auto" w:fill="8DB3E2" w:themeFill="text2" w:themeFillTint="66"/>
-              </w:rPr>
-              <w:t xml:space="preserve">x </w:t>
-            </w:r>
-            <w:r>
-              <w:rPr>
-                <w:rFonts w:ascii="Consolas" w:eastAsia="Calibri" w:hAnsi="Consolas" w:cs="Times New Roman"/>
-                <w:noProof/>
-              </w:rPr>
-              <w:t>a</w:t>
-            </w:r>
-            <w:r>
-              <w:rPr>
-                <w:rFonts w:ascii="Consolas" w:eastAsia="Calibri" w:hAnsi="Consolas" w:cs="Times New Roman"/>
-                <w:noProof/>
-              </w:rPr>
-              <w:t xml:space="preserve"> </w:t>
-            </w:r>
-            <w:r>
-              <w:rPr>
-                <w:rFonts w:ascii="Consolas" w:eastAsia="Calibri" w:hAnsi="Consolas" w:cs="Times New Roman"/>
-                <w:noProof/>
-                <w:shd w:val="clear" w:color="auto" w:fill="8DB3E2" w:themeFill="text2" w:themeFillTint="66"/>
-              </w:rPr>
-              <w:t>x</w:t>
-            </w:r>
-          </w:p>
-          <w:p>
-            <w:pPr>
-              <w:spacing w:before="0" w:after="0"/>
-              <w:rPr>
-                <w:rFonts w:ascii="Consolas" w:eastAsia="Calibri" w:hAnsi="Consolas" w:cs="Times New Roman"/>
-                <w:noProof/>
-              </w:rPr>
-            </w:pPr>
-            <w:r>
-              <w:rPr>
-                <w:rFonts w:ascii="Consolas" w:eastAsia="Calibri" w:hAnsi="Consolas" w:cs="Times New Roman"/>
-                <w:noProof/>
-                <w:shd w:val="clear" w:color="auto" w:fill="8DB3E2" w:themeFill="text2" w:themeFillTint="66"/>
-              </w:rPr>
-              <w:t xml:space="preserve">x </w:t>
-            </w:r>
-            <w:r>
-              <w:rPr>
-                <w:rFonts w:ascii="Consolas" w:eastAsia="Calibri" w:hAnsi="Consolas" w:cs="Times New Roman"/>
-                <w:noProof/>
-                <w:shd w:val="clear" w:color="auto" w:fill="8DB3E2" w:themeFill="text2" w:themeFillTint="66"/>
-              </w:rPr>
-              <w:t xml:space="preserve">x x </w:t>
-            </w:r>
-            <w:r>
-              <w:rPr>
-                <w:rFonts w:ascii="Consolas" w:eastAsia="Calibri" w:hAnsi="Consolas" w:cs="Times New Roman"/>
-                <w:noProof/>
-              </w:rPr>
-              <w:t xml:space="preserve">| </w:t>
-            </w:r>
-            <w:r>
-              <w:rPr>
-                <w:rFonts w:ascii="Consolas" w:eastAsia="Calibri" w:hAnsi="Consolas" w:cs="Times New Roman"/>
-                <w:noProof/>
-                <w:shd w:val="clear" w:color="auto" w:fill="8DB3E2" w:themeFill="text2" w:themeFillTint="66"/>
-              </w:rPr>
-              <w:t xml:space="preserve">x </w:t>
-            </w:r>
-            <w:r>
-              <w:rPr>
-                <w:rFonts w:ascii="Consolas" w:eastAsia="Calibri" w:hAnsi="Consolas" w:cs="Times New Roman"/>
-                <w:noProof/>
-              </w:rPr>
-              <w:t xml:space="preserve">a </w:t>
-            </w:r>
-            <w:r>
-              <w:rPr>
-                <w:rFonts w:ascii="Consolas" w:eastAsia="Calibri" w:hAnsi="Consolas" w:cs="Times New Roman"/>
-                <w:noProof/>
-                <w:shd w:val="clear" w:color="auto" w:fill="8DB3E2" w:themeFill="text2" w:themeFillTint="66"/>
-              </w:rPr>
-              <w:t>x</w:t>
-            </w:r>
-            <w:r>
-              <w:rPr>
-                <w:rFonts w:ascii="Consolas" w:eastAsia="Calibri" w:hAnsi="Consolas" w:cs="Times New Roman"/>
-                <w:noProof/>
-                <w:shd w:val="clear" w:color="auto" w:fill="8DB3E2" w:themeFill="text2" w:themeFillTint="66"/>
-              </w:rPr>
-              <w:t xml:space="preserve"> </w:t>
-            </w:r>
-            <w:r>
-              <w:rPr>
-                <w:rFonts w:ascii="Consolas" w:eastAsia="Calibri" w:hAnsi="Consolas" w:cs="Times New Roman"/>
-                <w:noProof/>
-              </w:rPr>
-              <w:t>|</w:t>
-            </w:r>
-            <w:r>
-              <w:rPr>
-                <w:rFonts w:ascii="Consolas" w:eastAsia="Calibri" w:hAnsi="Consolas" w:cs="Times New Roman"/>
-                <w:noProof/>
-              </w:rPr>
-              <w:t xml:space="preserve"> </w:t>
-            </w:r>
-            <w:r>
-              <w:rPr>
-                <w:rFonts w:ascii="Consolas" w:eastAsia="Calibri" w:hAnsi="Consolas" w:cs="Times New Roman"/>
-                <w:noProof/>
-                <w:shd w:val="clear" w:color="auto" w:fill="8DB3E2" w:themeFill="text2" w:themeFillTint="66"/>
-              </w:rPr>
-              <w:t xml:space="preserve">x </w:t>
-            </w:r>
-            <w:r>
-              <w:rPr>
-                <w:rFonts w:ascii="Consolas" w:eastAsia="Calibri" w:hAnsi="Consolas" w:cs="Times New Roman"/>
-                <w:noProof/>
-                <w:shd w:val="clear" w:color="auto" w:fill="8DB3E2" w:themeFill="text2" w:themeFillTint="66"/>
-              </w:rPr>
-              <w:t>x x</w:t>
             </w:r>
           </w:p>
         </w:tc>
@@ -1663,23 +1751,7 @@
                 <w:rFonts w:ascii="Consolas" w:eastAsia="Calibri" w:hAnsi="Consolas" w:cs="Times New Roman"/>
                 <w:noProof/>
               </w:rPr>
-              <w:t>1</w:t>
-            </w:r>
-          </w:p>
-          <w:p>
-            <w:pPr>
-              <w:spacing w:before="0" w:after="0"/>
-              <w:rPr>
-                <w:rFonts w:ascii="Consolas" w:eastAsia="Calibri" w:hAnsi="Consolas" w:cs="Times New Roman"/>
-                <w:noProof/>
-              </w:rPr>
-            </w:pPr>
-            <w:r>
-              <w:rPr>
-                <w:rFonts w:ascii="Consolas" w:eastAsia="Calibri" w:hAnsi="Consolas" w:cs="Times New Roman"/>
-                <w:noProof/>
-              </w:rPr>
-              <w:t>a -&gt; 1</w:t>
+              <w:t>0</w:t>
             </w:r>
           </w:p>
           <w:p>
@@ -1887,7 +1959,7 @@
                           <wp:extent cx="1360800" cy="439200"/>
                           <wp:effectExtent l="0" t="0" r="0" b="0"/>
                           <wp:docPr id="71" name="Picture 71" title="Software University Foundation - logo">
-                            <a:hlinkClick xmlns:a="http://schemas.openxmlformats.org/drawingml/2006/main" r:id="rId1"/>
+                            <a:hlinkClick xmlns:a="http://schemas.openxmlformats.org/drawingml/2006/main" r:id="rId4"/>
                           </wp:docPr>
                           <wp:cNvGraphicFramePr>
                             <a:graphicFrameLocks xmlns:a="http://schemas.openxmlformats.org/drawingml/2006/main"/>
@@ -1897,12 +1969,12 @@
                               <pic:pic xmlns:pic="http://schemas.openxmlformats.org/drawingml/2006/picture">
                                 <pic:nvPicPr>
                                   <pic:cNvPr id="1" name="Picture 1" title="Software University Foundation - logo">
-                                    <a:hlinkClick r:id="rId2"/>
+                                    <a:hlinkClick r:id="rId5"/>
                                   </pic:cNvPr>
                                   <pic:cNvPicPr/>
                                 </pic:nvPicPr>
                                 <pic:blipFill>
-                                  <a:blip r:embed="rId3">
+                                  <a:blip r:embed="rId6">
                                     <a:extLst>
                                       <a:ext uri="{28A0092B-C50C-407E-A947-70E740481C1C}">
                                         <a14:useLocalDpi xmlns:a14="http://schemas.microsoft.com/office/drawing/2010/main" val="0"/>
@@ -2175,7 +2247,11 @@
         </mc:Choice>
         <mc:Fallback>
           <w:pict>
-            <v:shape w14:anchorId="56B87737" id="Text Box 3" o:spid="_x0000_s1027" type="#_x0000_t202" style="position:absolute;margin-left:444.65pt;margin-top:26.95pt;width:70.9pt;height:15.9pt;z-index:251667456;visibility:visible;mso-wrap-style:square;mso-wrap-distance-left:9pt;mso-wrap-distance-top:0;mso-wrap-distance-right:9pt;mso-wrap-distance-bottom:0;mso-position-horizontal:absolute;mso-position-horizontal-relative:text;mso-position-vertical:absolute;mso-position-vertical-relative:text;v-text-anchor:middle" o:gfxdata="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" filled="f" stroked="f" strokeweight=".5pt">
+            <v:shapetype w14:anchorId="56B87737" id="_x0000_t202" coordsize="21600,21600" o:spt="202" path="m,l,21600r21600,l21600,xe">
+              <v:stroke joinstyle="miter"/>
+              <v:path gradientshapeok="t" o:connecttype="rect"/>
+            </v:shapetype>
+            <v:shape id="Text Box 3" o:spid="_x0000_s1027" type="#_x0000_t202" style="position:absolute;margin-left:444.65pt;margin-top:26.95pt;width:70.9pt;height:15.9pt;z-index:251667456;visibility:visible;mso-wrap-style:square;mso-wrap-distance-left:9pt;mso-wrap-distance-top:0;mso-wrap-distance-right:9pt;mso-wrap-distance-bottom:0;mso-position-horizontal:absolute;mso-position-horizontal-relative:text;mso-position-vertical:absolute;mso-position-vertical-relative:text;v-text-anchor:middle" o:gfxdata="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" filled="f" stroked="f" strokeweight=".5pt">
               <v:textbox inset="0,0,0,0">
                 <w:txbxContent>
                   <w:p>
@@ -2446,7 +2522,7 @@
                             </w:rPr>
                             <w:t>© Software University Foundation (</w:t>
                           </w:r>
-                          <w:hyperlink r:id="rId4" w:history="1">
+                          <w:hyperlink r:id="rId7" w:history="1">
                             <w:r>
                               <w:rPr>
                                 <w:rStyle w:val="Hyperlink"/>
@@ -2478,7 +2554,7 @@
                             </w:rPr>
                             <w:t xml:space="preserve"> under the </w:t>
                           </w:r>
-                          <w:hyperlink r:id="rId5" w:history="1">
+                          <w:hyperlink r:id="rId8" w:history="1">
                             <w:r>
                               <w:rPr>
                                 <w:rStyle w:val="Hyperlink"/>
@@ -2516,7 +2592,7 @@
                                 <wp:extent cx="200025" cy="200025"/>
                                 <wp:effectExtent l="0" t="0" r="9525" b="9525"/>
                                 <wp:docPr id="72" name="Picture 72" title="Software University">
-                                  <a:hlinkClick xmlns:a="http://schemas.openxmlformats.org/drawingml/2006/main" r:id="rId6"/>
+                                  <a:hlinkClick xmlns:a="http://schemas.openxmlformats.org/drawingml/2006/main" r:id="rId9"/>
                                 </wp:docPr>
                                 <wp:cNvGraphicFramePr/>
                                 <a:graphic xmlns:a="http://schemas.openxmlformats.org/drawingml/2006/main">
@@ -2524,108 +2600,6 @@
                                     <pic:pic xmlns:pic="http://schemas.openxmlformats.org/drawingml/2006/picture">
                                       <pic:nvPicPr>
                                         <pic:cNvPr id="93" name="Picture 3" title="Software University">
-                                          <a:hlinkClick r:id="rId6"/>
-                                        </pic:cNvPr>
-                                        <pic:cNvPicPr/>
-                                      </pic:nvPicPr>
-                                      <pic:blipFill>
-                                        <a:blip r:embed="rId7"/>
-                                        <a:stretch>
-                                          <a:fillRect/>
-                                        </a:stretch>
-                                      </pic:blipFill>
-                                      <pic:spPr>
-                                        <a:xfrm>
-                                          <a:off x="0" y="0"/>
-                                          <a:ext cx="197485" cy="197485"/>
-                                        </a:xfrm>
-                                        <a:prstGeom prst="rect">
-                                          <a:avLst/>
-                                        </a:prstGeom>
-                                      </pic:spPr>
-                                    </pic:pic>
-                                  </a:graphicData>
-                                </a:graphic>
-                              </wp:inline>
-                            </w:drawing>
-                          </w:r>
-                          <w:r>
-                            <w:rPr>
-                              <w:sz w:val="19"/>
-                              <w:szCs w:val="19"/>
-                            </w:rPr>
-                            <w:t xml:space="preserve">   </w:t>
-                          </w:r>
-                          <w:r>
-                            <w:rPr>
-                              <w:noProof/>
-                              <w:sz w:val="20"/>
-                              <w:szCs w:val="20"/>
-                            </w:rPr>
-                            <w:drawing>
-                              <wp:inline distT="0" distB="0" distL="0" distR="0" wp14:anchorId="4E8D5C1B" wp14:editId="2013552C">
-                                <wp:extent cx="200025" cy="200025"/>
-                                <wp:effectExtent l="0" t="0" r="9525" b="9525"/>
-                                <wp:docPr id="73" name="Picture 73" title="Software University Foundation">
-                                  <a:hlinkClick xmlns:a="http://schemas.openxmlformats.org/drawingml/2006/main" r:id="rId1"/>
-                                </wp:docPr>
-                                <wp:cNvGraphicFramePr/>
-                                <a:graphic xmlns:a="http://schemas.openxmlformats.org/drawingml/2006/main">
-                                  <a:graphicData uri="http://schemas.openxmlformats.org/drawingml/2006/picture">
-                                    <pic:pic xmlns:pic="http://schemas.openxmlformats.org/drawingml/2006/picture">
-                                      <pic:nvPicPr>
-                                        <pic:cNvPr id="94" name="Picture 4" title="Software University Foundation">
-                                          <a:hlinkClick r:id="rId1"/>
-                                        </pic:cNvPr>
-                                        <pic:cNvPicPr/>
-                                      </pic:nvPicPr>
-                                      <pic:blipFill>
-                                        <a:blip r:embed="rId8"/>
-                                        <a:stretch>
-                                          <a:fillRect/>
-                                        </a:stretch>
-                                      </pic:blipFill>
-                                      <pic:spPr>
-                                        <a:xfrm>
-                                          <a:off x="0" y="0"/>
-                                          <a:ext cx="197485" cy="197485"/>
-                                        </a:xfrm>
-                                        <a:prstGeom prst="rect">
-                                          <a:avLst/>
-                                        </a:prstGeom>
-                                      </pic:spPr>
-                                    </pic:pic>
-                                  </a:graphicData>
-                                </a:graphic>
-                              </wp:inline>
-                            </w:drawing>
-                          </w:r>
-                          <w:r>
-                            <w:rPr>
-                              <w:sz w:val="19"/>
-                              <w:szCs w:val="19"/>
-                            </w:rPr>
-                            <w:t xml:space="preserve">   </w:t>
-                          </w:r>
-                          <w:r>
-                            <w:rPr>
-                              <w:noProof/>
-                              <w:sz w:val="20"/>
-                              <w:szCs w:val="20"/>
-                            </w:rPr>
-                            <w:drawing>
-                              <wp:inline distT="0" distB="0" distL="0" distR="0" wp14:anchorId="20B738E7" wp14:editId="300EA712">
-                                <wp:extent cx="200025" cy="200025"/>
-                                <wp:effectExtent l="0" t="0" r="9525" b="9525"/>
-                                <wp:docPr id="74" name="Picture 74" title="Software University @ Facebook">
-                                  <a:hlinkClick xmlns:a="http://schemas.openxmlformats.org/drawingml/2006/main" r:id="rId9"/>
-                                </wp:docPr>
-                                <wp:cNvGraphicFramePr/>
-                                <a:graphic xmlns:a="http://schemas.openxmlformats.org/drawingml/2006/main">
-                                  <a:graphicData uri="http://schemas.openxmlformats.org/drawingml/2006/picture">
-                                    <pic:pic xmlns:pic="http://schemas.openxmlformats.org/drawingml/2006/picture">
-                                      <pic:nvPicPr>
-                                        <pic:cNvPr id="95" name="Picture 11" title="Software University @ Facebook">
                                           <a:hlinkClick r:id="rId9"/>
                                         </pic:cNvPr>
                                         <pic:cNvPicPr/>
@@ -2665,11 +2639,113 @@
                               <w:szCs w:val="20"/>
                             </w:rPr>
                             <w:drawing>
+                              <wp:inline distT="0" distB="0" distL="0" distR="0" wp14:anchorId="4E8D5C1B" wp14:editId="2013552C">
+                                <wp:extent cx="200025" cy="200025"/>
+                                <wp:effectExtent l="0" t="0" r="9525" b="9525"/>
+                                <wp:docPr id="73" name="Picture 73" title="Software University Foundation">
+                                  <a:hlinkClick xmlns:a="http://schemas.openxmlformats.org/drawingml/2006/main" r:id="rId4"/>
+                                </wp:docPr>
+                                <wp:cNvGraphicFramePr/>
+                                <a:graphic xmlns:a="http://schemas.openxmlformats.org/drawingml/2006/main">
+                                  <a:graphicData uri="http://schemas.openxmlformats.org/drawingml/2006/picture">
+                                    <pic:pic xmlns:pic="http://schemas.openxmlformats.org/drawingml/2006/picture">
+                                      <pic:nvPicPr>
+                                        <pic:cNvPr id="94" name="Picture 4" title="Software University Foundation">
+                                          <a:hlinkClick r:id="rId4"/>
+                                        </pic:cNvPr>
+                                        <pic:cNvPicPr/>
+                                      </pic:nvPicPr>
+                                      <pic:blipFill>
+                                        <a:blip r:embed="rId11"/>
+                                        <a:stretch>
+                                          <a:fillRect/>
+                                        </a:stretch>
+                                      </pic:blipFill>
+                                      <pic:spPr>
+                                        <a:xfrm>
+                                          <a:off x="0" y="0"/>
+                                          <a:ext cx="197485" cy="197485"/>
+                                        </a:xfrm>
+                                        <a:prstGeom prst="rect">
+                                          <a:avLst/>
+                                        </a:prstGeom>
+                                      </pic:spPr>
+                                    </pic:pic>
+                                  </a:graphicData>
+                                </a:graphic>
+                              </wp:inline>
+                            </w:drawing>
+                          </w:r>
+                          <w:r>
+                            <w:rPr>
+                              <w:sz w:val="19"/>
+                              <w:szCs w:val="19"/>
+                            </w:rPr>
+                            <w:t xml:space="preserve">   </w:t>
+                          </w:r>
+                          <w:r>
+                            <w:rPr>
+                              <w:noProof/>
+                              <w:sz w:val="20"/>
+                              <w:szCs w:val="20"/>
+                            </w:rPr>
+                            <w:drawing>
+                              <wp:inline distT="0" distB="0" distL="0" distR="0" wp14:anchorId="20B738E7" wp14:editId="300EA712">
+                                <wp:extent cx="200025" cy="200025"/>
+                                <wp:effectExtent l="0" t="0" r="9525" b="9525"/>
+                                <wp:docPr id="74" name="Picture 74" title="Software University @ Facebook">
+                                  <a:hlinkClick xmlns:a="http://schemas.openxmlformats.org/drawingml/2006/main" r:id="rId12"/>
+                                </wp:docPr>
+                                <wp:cNvGraphicFramePr/>
+                                <a:graphic xmlns:a="http://schemas.openxmlformats.org/drawingml/2006/main">
+                                  <a:graphicData uri="http://schemas.openxmlformats.org/drawingml/2006/picture">
+                                    <pic:pic xmlns:pic="http://schemas.openxmlformats.org/drawingml/2006/picture">
+                                      <pic:nvPicPr>
+                                        <pic:cNvPr id="95" name="Picture 11" title="Software University @ Facebook">
+                                          <a:hlinkClick r:id="rId12"/>
+                                        </pic:cNvPr>
+                                        <pic:cNvPicPr/>
+                                      </pic:nvPicPr>
+                                      <pic:blipFill>
+                                        <a:blip r:embed="rId13"/>
+                                        <a:stretch>
+                                          <a:fillRect/>
+                                        </a:stretch>
+                                      </pic:blipFill>
+                                      <pic:spPr>
+                                        <a:xfrm>
+                                          <a:off x="0" y="0"/>
+                                          <a:ext cx="197485" cy="197485"/>
+                                        </a:xfrm>
+                                        <a:prstGeom prst="rect">
+                                          <a:avLst/>
+                                        </a:prstGeom>
+                                      </pic:spPr>
+                                    </pic:pic>
+                                  </a:graphicData>
+                                </a:graphic>
+                              </wp:inline>
+                            </w:drawing>
+                          </w:r>
+                          <w:r>
+                            <w:rPr>
+                              <w:sz w:val="19"/>
+                              <w:szCs w:val="19"/>
+                            </w:rPr>
+                            <w:t xml:space="preserve">   </w:t>
+                          </w:r>
+                          <w:r>
+                            <w:rPr>
+                              <w:noProof/>
+                              <w:sz w:val="20"/>
+                              <w:szCs w:val="20"/>
+                            </w:rPr>
+                            <w:drawing>
                               <wp:inline distT="0" distB="0" distL="0" distR="0" wp14:anchorId="3D2C3D5F" wp14:editId="653B4B90">
                                 <wp:extent cx="200025" cy="200025"/>
                                 <wp:effectExtent l="0" t="0" r="9525" b="9525"/>
                                 <wp:docPr id="75" name="Picture 75" title="Software University @ Twitter">
-                                  <a:hlinkClick xmlns:a="http://schemas.openxmlformats.org/drawingml/2006/main" r:id="rId11"/>
+                                  <a:hlinkClick xmlns:a="http://schemas.openxmlformats.org/drawingml/2006/main" r:id="rId14"/>
                                 </wp:docPr>
                                 <wp:cNvGraphicFramePr/>
                                 <a:graphic xmlns:a="http://schemas.openxmlformats.org/drawingml/2006/main">
@@ -2677,12 +2753,12 @@
                                     <pic:pic xmlns:pic="http://schemas.openxmlformats.org/drawingml/2006/picture">
                                       <pic:nvPicPr>
                                         <pic:cNvPr id="96" name="Picture 16" title="Software University @ Twitter">
-                                          <a:hlinkClick r:id="rId11"/>
+                                          <a:hlinkClick r:id="rId14"/>
                                         </pic:cNvPr>
                                         <pic:cNvPicPr/>
                                       </pic:nvPicPr>
                                       <pic:blipFill>
-                                        <a:blip r:embed="rId12"/>
+                                        <a:blip r:embed="rId15"/>
                                         <a:stretch>
                                           <a:fillRect/>
                                         </a:stretch>
@@ -2720,7 +2796,7 @@
                                 <wp:extent cx="200025" cy="200025"/>
                                 <wp:effectExtent l="0" t="0" r="9525" b="9525"/>
                                 <wp:docPr id="76" name="Picture 76" title="Software University @ YouTube">
-                                  <a:hlinkClick xmlns:a="http://schemas.openxmlformats.org/drawingml/2006/main" r:id="rId13"/>
+                                  <a:hlinkClick xmlns:a="http://schemas.openxmlformats.org/drawingml/2006/main" r:id="rId16"/>
                                 </wp:docPr>
                                 <wp:cNvGraphicFramePr/>
                                 <a:graphic xmlns:a="http://schemas.openxmlformats.org/drawingml/2006/main">
@@ -2728,12 +2804,12 @@
                                     <pic:pic xmlns:pic="http://schemas.openxmlformats.org/drawingml/2006/picture">
                                       <pic:nvPicPr>
                                         <pic:cNvPr id="97" name="Picture 23" title="Software University @ YouTube">
-                                          <a:hlinkClick r:id="rId13"/>
+                                          <a:hlinkClick r:id="rId16"/>
                                         </pic:cNvPr>
                                         <pic:cNvPicPr/>
                                       </pic:nvPicPr>
                                       <pic:blipFill>
-                                        <a:blip r:embed="rId14"/>
+                                        <a:blip r:embed="rId17"/>
                                         <a:stretch>
                                           <a:fillRect/>
                                         </a:stretch>
@@ -2771,7 +2847,7 @@
                                 <wp:extent cx="200025" cy="200025"/>
                                 <wp:effectExtent l="0" t="0" r="9525" b="9525"/>
                                 <wp:docPr id="77" name="Picture 77" title="Software University @ Google+">
-                                  <a:hlinkClick xmlns:a="http://schemas.openxmlformats.org/drawingml/2006/main" r:id="rId15"/>
+                                  <a:hlinkClick xmlns:a="http://schemas.openxmlformats.org/drawingml/2006/main" r:id="rId18"/>
                                 </wp:docPr>
                                 <wp:cNvGraphicFramePr/>
                                 <a:graphic xmlns:a="http://schemas.openxmlformats.org/drawingml/2006/main">
@@ -2779,12 +2855,12 @@
                                     <pic:pic xmlns:pic="http://schemas.openxmlformats.org/drawingml/2006/picture">
                                       <pic:nvPicPr>
                                         <pic:cNvPr id="98" name="Picture 25" title="Software University @ Google+">
-                                          <a:hlinkClick r:id="rId15"/>
+                                          <a:hlinkClick r:id="rId18"/>
                                         </pic:cNvPr>
                                         <pic:cNvPicPr/>
                                       </pic:nvPicPr>
                                       <pic:blipFill>
-                                        <a:blip r:embed="rId16"/>
+                                        <a:blip r:embed="rId19"/>
                                         <a:stretch>
                                           <a:fillRect/>
                                         </a:stretch>
@@ -2822,7 +2898,7 @@
                                 <wp:extent cx="200025" cy="200025"/>
                                 <wp:effectExtent l="0" t="0" r="9525" b="9525"/>
                                 <wp:docPr id="78" name="Picture 78" title="Software University @ LinkedIn">
-                                  <a:hlinkClick xmlns:a="http://schemas.openxmlformats.org/drawingml/2006/main" r:id="rId17"/>
+                                  <a:hlinkClick xmlns:a="http://schemas.openxmlformats.org/drawingml/2006/main" r:id="rId20"/>
                                 </wp:docPr>
                                 <wp:cNvGraphicFramePr/>
                                 <a:graphic xmlns:a="http://schemas.openxmlformats.org/drawingml/2006/main">
@@ -2830,12 +2906,12 @@
                                     <pic:pic xmlns:pic="http://schemas.openxmlformats.org/drawingml/2006/picture">
                                       <pic:nvPicPr>
                                         <pic:cNvPr id="99" name="Picture 27" title="Software University @ LinkedIn">
-                                          <a:hlinkClick r:id="rId17"/>
+                                          <a:hlinkClick r:id="rId20"/>
                                         </pic:cNvPr>
                                         <pic:cNvPicPr/>
                                       </pic:nvPicPr>
                                       <pic:blipFill>
-                                        <a:blip r:embed="rId18"/>
+                                        <a:blip r:embed="rId21"/>
                                         <a:stretch>
                                           <a:fillRect/>
                                         </a:stretch>
@@ -2873,7 +2949,7 @@
                                 <wp:extent cx="200025" cy="200025"/>
                                 <wp:effectExtent l="0" t="0" r="9525" b="9525"/>
                                 <wp:docPr id="79" name="Picture 79" title="Software University @ SlideShare">
-                                  <a:hlinkClick xmlns:a="http://schemas.openxmlformats.org/drawingml/2006/main" r:id="rId19"/>
+                                  <a:hlinkClick xmlns:a="http://schemas.openxmlformats.org/drawingml/2006/main" r:id="rId22"/>
                                 </wp:docPr>
                                 <wp:cNvGraphicFramePr/>
                                 <a:graphic xmlns:a="http://schemas.openxmlformats.org/drawingml/2006/main">
@@ -2881,12 +2957,12 @@
                                     <pic:pic xmlns:pic="http://schemas.openxmlformats.org/drawingml/2006/picture">
                                       <pic:nvPicPr>
                                         <pic:cNvPr id="101" name="Picture 99" title="Software University @ SlideShare">
-                                          <a:hlinkClick r:id="rId19"/>
+                                          <a:hlinkClick r:id="rId22"/>
                                         </pic:cNvPr>
                                         <pic:cNvPicPr/>
                                       </pic:nvPicPr>
                                       <pic:blipFill>
-                                        <a:blip r:embed="rId20"/>
+                                        <a:blip r:embed="rId23"/>
                                         <a:stretch>
                                           <a:fillRect/>
                                         </a:stretch>
@@ -2924,7 +3000,7 @@
                                 <wp:extent cx="200025" cy="200025"/>
                                 <wp:effectExtent l="0" t="0" r="9525" b="9525"/>
                                 <wp:docPr id="80" name="Picture 80" title="Software University @ GitHub">
-                                  <a:hlinkClick xmlns:a="http://schemas.openxmlformats.org/drawingml/2006/main" r:id="rId21"/>
+                                  <a:hlinkClick xmlns:a="http://schemas.openxmlformats.org/drawingml/2006/main" r:id="rId24"/>
                                 </wp:docPr>
                                 <wp:cNvGraphicFramePr/>
                                 <a:graphic xmlns:a="http://schemas.openxmlformats.org/drawingml/2006/main">
@@ -2932,12 +3008,12 @@
                                     <pic:pic xmlns:pic="http://schemas.openxmlformats.org/drawingml/2006/picture">
                                       <pic:nvPicPr>
                                         <pic:cNvPr id="102" name="Picture 35" title="Software University @ GitHub">
-                                          <a:hlinkClick r:id="rId21"/>
+                                          <a:hlinkClick r:id="rId24"/>
                                         </pic:cNvPr>
                                         <pic:cNvPicPr/>
                                       </pic:nvPicPr>
                                       <pic:blipFill>
-                                        <a:blip r:embed="rId22"/>
+                                        <a:blip r:embed="rId25"/>
                                         <a:stretch>
                                           <a:fillRect/>
                                         </a:stretch>
@@ -2975,7 +3051,7 @@
                                 <wp:extent cx="200025" cy="200025"/>
                                 <wp:effectExtent l="0" t="0" r="9525" b="9525"/>
                                 <wp:docPr id="81" name="Picture 81" title="Software University: Email Us">
-                                  <a:hlinkClick xmlns:a="http://schemas.openxmlformats.org/drawingml/2006/main" r:id="rId23"/>
+                                  <a:hlinkClick xmlns:a="http://schemas.openxmlformats.org/drawingml/2006/main" r:id="rId26"/>
                                 </wp:docPr>
                                 <wp:cNvGraphicFramePr/>
                                 <a:graphic xmlns:a="http://schemas.openxmlformats.org/drawingml/2006/main">
@@ -2983,12 +3059,12 @@
                                     <pic:pic xmlns:pic="http://schemas.openxmlformats.org/drawingml/2006/picture">
                                       <pic:nvPicPr>
                                         <pic:cNvPr id="103" name="Picture 85" title="Software University: Email Us">
-                                          <a:hlinkClick r:id="rId23"/>
+                                          <a:hlinkClick r:id="rId26"/>
                                         </pic:cNvPr>
                                         <pic:cNvPicPr/>
                                       </pic:nvPicPr>
                                       <pic:blipFill>
-                                        <a:blip r:embed="rId24"/>
+                                        <a:blip r:embed="rId27"/>
                                         <a:stretch>
                                           <a:fillRect/>
                                         </a:stretch>
@@ -3040,7 +3116,7 @@
                       </w:rPr>
                       <w:t>© Software University Foundation (</w:t>
                     </w:r>
-                    <w:hyperlink r:id="rId25" w:history="1">
+                    <w:hyperlink r:id="rId28" w:history="1">
                       <w:r>
                         <w:rPr>
                           <w:rStyle w:val="Hyperlink"/>
@@ -3072,7 +3148,7 @@
                       </w:rPr>
                       <w:t xml:space="preserve"> under the </w:t>
                     </w:r>
-                    <w:hyperlink r:id="rId26" w:history="1">
+                    <w:hyperlink r:id="rId29" w:history="1">
                       <w:r>
                         <w:rPr>
                           <w:rStyle w:val="Hyperlink"/>
@@ -3110,7 +3186,7 @@
                           <wp:extent cx="200025" cy="200025"/>
                           <wp:effectExtent l="0" t="0" r="9525" b="9525"/>
                           <wp:docPr id="72" name="Picture 72" title="Software University">
-                            <a:hlinkClick xmlns:a="http://schemas.openxmlformats.org/drawingml/2006/main" r:id="rId6"/>
+                            <a:hlinkClick xmlns:a="http://schemas.openxmlformats.org/drawingml/2006/main" r:id="rId30"/>
                           </wp:docPr>
                           <wp:cNvGraphicFramePr/>
                           <a:graphic xmlns:a="http://schemas.openxmlformats.org/drawingml/2006/main">
@@ -3118,12 +3194,12 @@
                               <pic:pic xmlns:pic="http://schemas.openxmlformats.org/drawingml/2006/picture">
                                 <pic:nvPicPr>
                                   <pic:cNvPr id="93" name="Picture 3" title="Software University">
-                                    <a:hlinkClick r:id="rId6"/>
+                                    <a:hlinkClick r:id="rId30"/>
                                   </pic:cNvPr>
                                   <pic:cNvPicPr/>
                                 </pic:nvPicPr>
                                 <pic:blipFill>
-                                  <a:blip r:embed="rId7"/>
+                                  <a:blip r:embed="rId31"/>
                                   <a:stretch>
                                     <a:fillRect/>
                                   </a:stretch>
@@ -3161,7 +3237,7 @@
                           <wp:extent cx="200025" cy="200025"/>
                           <wp:effectExtent l="0" t="0" r="9525" b="9525"/>
                           <wp:docPr id="73" name="Picture 73" title="Software University Foundation">
-                            <a:hlinkClick xmlns:a="http://schemas.openxmlformats.org/drawingml/2006/main" r:id="rId4"/>
+                            <a:hlinkClick xmlns:a="http://schemas.openxmlformats.org/drawingml/2006/main" r:id="rId32"/>
                           </wp:docPr>
                           <wp:cNvGraphicFramePr/>
                           <a:graphic xmlns:a="http://schemas.openxmlformats.org/drawingml/2006/main">
@@ -3169,12 +3245,12 @@
                               <pic:pic xmlns:pic="http://schemas.openxmlformats.org/drawingml/2006/picture">
                                 <pic:nvPicPr>
                                   <pic:cNvPr id="94" name="Picture 4" title="Software University Foundation">
-                                    <a:hlinkClick r:id="rId25"/>
+                                    <a:hlinkClick r:id="rId28"/>
                                   </pic:cNvPr>
                                   <pic:cNvPicPr/>
                                 </pic:nvPicPr>
                                 <pic:blipFill>
-                                  <a:blip r:embed="rId8"/>
+                                  <a:blip r:embed="rId33"/>
                                   <a:stretch>
                                     <a:fillRect/>
                                   </a:stretch>
@@ -3212,7 +3288,7 @@
                           <wp:extent cx="200025" cy="200025"/>
                           <wp:effectExtent l="0" t="0" r="9525" b="9525"/>
                           <wp:docPr id="74" name="Picture 74" title="Software University @ Facebook">
-                            <a:hlinkClick xmlns:a="http://schemas.openxmlformats.org/drawingml/2006/main" r:id="rId9"/>
+                            <a:hlinkClick xmlns:a="http://schemas.openxmlformats.org/drawingml/2006/main" r:id="rId34"/>
                           </wp:docPr>
                           <wp:cNvGraphicFramePr/>
                           <a:graphic xmlns:a="http://schemas.openxmlformats.org/drawingml/2006/main">
@@ -3220,12 +3296,12 @@
                               <pic:pic xmlns:pic="http://schemas.openxmlformats.org/drawingml/2006/picture">
                                 <pic:nvPicPr>
                                   <pic:cNvPr id="95" name="Picture 11" title="Software University @ Facebook">
-                                    <a:hlinkClick r:id="rId9"/>
+                                    <a:hlinkClick r:id="rId34"/>
                                   </pic:cNvPr>
                                   <pic:cNvPicPr/>
                                 </pic:nvPicPr>
                                 <pic:blipFill>
-                                  <a:blip r:embed="rId10"/>
+                                  <a:blip r:embed="rId35"/>
                                   <a:stretch>
                                     <a:fillRect/>
                                   </a:stretch>
@@ -3263,7 +3339,7 @@
                           <wp:extent cx="200025" cy="200025"/>
                           <wp:effectExtent l="0" t="0" r="9525" b="9525"/>
                           <wp:docPr id="75" name="Picture 75" title="Software University @ Twitter">
-                            <a:hlinkClick xmlns:a="http://schemas.openxmlformats.org/drawingml/2006/main" r:id="rId11"/>
+                            <a:hlinkClick xmlns:a="http://schemas.openxmlformats.org/drawingml/2006/main" r:id="rId36"/>
                           </wp:docPr>
                           <wp:cNvGraphicFramePr/>
                           <a:graphic xmlns:a="http://schemas.openxmlformats.org/drawingml/2006/main">
@@ -3271,12 +3347,12 @@
                               <pic:pic xmlns:pic="http://schemas.openxmlformats.org/drawingml/2006/picture">
                                 <pic:nvPicPr>
                                   <pic:cNvPr id="96" name="Picture 16" title="Software University @ Twitter">
-                                    <a:hlinkClick r:id="rId11"/>
+                                    <a:hlinkClick r:id="rId36"/>
                                   </pic:cNvPr>
                                   <pic:cNvPicPr/>
                                 </pic:nvPicPr>
                                 <pic:blipFill>
-                                  <a:blip r:embed="rId12"/>
+                                  <a:blip r:embed="rId37"/>
                                   <a:stretch>
                                     <a:fillRect/>
                                   </a:stretch>
@@ -3314,7 +3390,7 @@
                           <wp:extent cx="200025" cy="200025"/>
                           <wp:effectExtent l="0" t="0" r="9525" b="9525"/>
                           <wp:docPr id="76" name="Picture 76" title="Software University @ YouTube">
-                            <a:hlinkClick xmlns:a="http://schemas.openxmlformats.org/drawingml/2006/main" r:id="rId13"/>
+                            <a:hlinkClick xmlns:a="http://schemas.openxmlformats.org/drawingml/2006/main" r:id="rId38"/>
                           </wp:docPr>
                           <wp:cNvGraphicFramePr/>
                           <a:graphic xmlns:a="http://schemas.openxmlformats.org/drawingml/2006/main">
@@ -3322,12 +3398,12 @@
                               <pic:pic xmlns:pic="http://schemas.openxmlformats.org/drawingml/2006/picture">
                                 <pic:nvPicPr>
                                   <pic:cNvPr id="97" name="Picture 23" title="Software University @ YouTube">
-                                    <a:hlinkClick r:id="rId13"/>
+                                    <a:hlinkClick r:id="rId38"/>
                                   </pic:cNvPr>
                                   <pic:cNvPicPr/>
                                 </pic:nvPicPr>
                                 <pic:blipFill>
-                                  <a:blip r:embed="rId14"/>
+                                  <a:blip r:embed="rId39"/>
                                   <a:stretch>
                                     <a:fillRect/>
                                   </a:stretch>
@@ -3365,7 +3441,7 @@
                           <wp:extent cx="200025" cy="200025"/>
                           <wp:effectExtent l="0" t="0" r="9525" b="9525"/>
                           <wp:docPr id="77" name="Picture 77" title="Software University @ Google+">
-                            <a:hlinkClick xmlns:a="http://schemas.openxmlformats.org/drawingml/2006/main" r:id="rId15"/>
+                            <a:hlinkClick xmlns:a="http://schemas.openxmlformats.org/drawingml/2006/main" r:id="rId40"/>
                           </wp:docPr>
                           <wp:cNvGraphicFramePr/>
                           <a:graphic xmlns:a="http://schemas.openxmlformats.org/drawingml/2006/main">
@@ -3373,12 +3449,12 @@
                               <pic:pic xmlns:pic="http://schemas.openxmlformats.org/drawingml/2006/picture">
                                 <pic:nvPicPr>
                                   <pic:cNvPr id="98" name="Picture 25" title="Software University @ Google+">
-                                    <a:hlinkClick r:id="rId15"/>
+                                    <a:hlinkClick r:id="rId40"/>
                                   </pic:cNvPr>
                                   <pic:cNvPicPr/>
                                 </pic:nvPicPr>
                                 <pic:blipFill>
-                                  <a:blip r:embed="rId16"/>
+                                  <a:blip r:embed="rId41"/>
                                   <a:stretch>
                                     <a:fillRect/>
                                   </a:stretch>
@@ -3416,7 +3492,7 @@
                           <wp:extent cx="200025" cy="200025"/>
                           <wp:effectExtent l="0" t="0" r="9525" b="9525"/>
                           <wp:docPr id="78" name="Picture 78" title="Software University @ LinkedIn">
-                            <a:hlinkClick xmlns:a="http://schemas.openxmlformats.org/drawingml/2006/main" r:id="rId17"/>
+                            <a:hlinkClick xmlns:a="http://schemas.openxmlformats.org/drawingml/2006/main" r:id="rId42"/>
                           </wp:docPr>
                           <wp:cNvGraphicFramePr/>
                           <a:graphic xmlns:a="http://schemas.openxmlformats.org/drawingml/2006/main">
@@ -3424,12 +3500,12 @@
                               <pic:pic xmlns:pic="http://schemas.openxmlformats.org/drawingml/2006/picture">
                                 <pic:nvPicPr>
                                   <pic:cNvPr id="99" name="Picture 27" title="Software University @ LinkedIn">
-                                    <a:hlinkClick r:id="rId17"/>
+                                    <a:hlinkClick r:id="rId42"/>
                                   </pic:cNvPr>
                                   <pic:cNvPicPr/>
                                 </pic:nvPicPr>
                                 <pic:blipFill>
-                                  <a:blip r:embed="rId18"/>
+                                  <a:blip r:embed="rId43"/>
                                   <a:stretch>
                                     <a:fillRect/>
                                   </a:stretch>
@@ -3467,7 +3543,7 @@
                           <wp:extent cx="200025" cy="200025"/>
                           <wp:effectExtent l="0" t="0" r="9525" b="9525"/>
                           <wp:docPr id="79" name="Picture 79" title="Software University @ SlideShare">
-                            <a:hlinkClick xmlns:a="http://schemas.openxmlformats.org/drawingml/2006/main" r:id="rId19"/>
+                            <a:hlinkClick xmlns:a="http://schemas.openxmlformats.org/drawingml/2006/main" r:id="rId44"/>
                           </wp:docPr>
                           <wp:cNvGraphicFramePr/>
                           <a:graphic xmlns:a="http://schemas.openxmlformats.org/drawingml/2006/main">
@@ -3475,12 +3551,12 @@
                               <pic:pic xmlns:pic="http://schemas.openxmlformats.org/drawingml/2006/picture">
                                 <pic:nvPicPr>
                                   <pic:cNvPr id="101" name="Picture 99" title="Software University @ SlideShare">
-                                    <a:hlinkClick r:id="rId19"/>
+                                    <a:hlinkClick r:id="rId44"/>
                                   </pic:cNvPr>
                                   <pic:cNvPicPr/>
                                 </pic:nvPicPr>
                                 <pic:blipFill>
-                                  <a:blip r:embed="rId20"/>
+                                  <a:blip r:embed="rId45"/>
                                   <a:stretch>
                                     <a:fillRect/>
                                   </a:stretch>
@@ -3518,7 +3594,7 @@
                           <wp:extent cx="200025" cy="200025"/>
                           <wp:effectExtent l="0" t="0" r="9525" b="9525"/>
                           <wp:docPr id="80" name="Picture 80" title="Software University @ GitHub">
-                            <a:hlinkClick xmlns:a="http://schemas.openxmlformats.org/drawingml/2006/main" r:id="rId21"/>
+                            <a:hlinkClick xmlns:a="http://schemas.openxmlformats.org/drawingml/2006/main" r:id="rId46"/>
                           </wp:docPr>
                           <wp:cNvGraphicFramePr/>
                           <a:graphic xmlns:a="http://schemas.openxmlformats.org/drawingml/2006/main">
@@ -3526,12 +3602,12 @@
                               <pic:pic xmlns:pic="http://schemas.openxmlformats.org/drawingml/2006/picture">
                                 <pic:nvPicPr>
                                   <pic:cNvPr id="102" name="Picture 35" title="Software University @ GitHub">
-                                    <a:hlinkClick r:id="rId21"/>
+                                    <a:hlinkClick r:id="rId46"/>
                                   </pic:cNvPr>
                                   <pic:cNvPicPr/>
                                 </pic:nvPicPr>
                                 <pic:blipFill>
-                                  <a:blip r:embed="rId22"/>
+                                  <a:blip r:embed="rId47"/>
                                   <a:stretch>
                                     <a:fillRect/>
                                   </a:stretch>
@@ -3569,7 +3645,7 @@
                           <wp:extent cx="200025" cy="200025"/>
                           <wp:effectExtent l="0" t="0" r="9525" b="9525"/>
                           <wp:docPr id="81" name="Picture 81" title="Software University: Email Us">
-                            <a:hlinkClick xmlns:a="http://schemas.openxmlformats.org/drawingml/2006/main" r:id="rId23"/>
+                            <a:hlinkClick xmlns:a="http://schemas.openxmlformats.org/drawingml/2006/main" r:id="rId48"/>
                           </wp:docPr>
                           <wp:cNvGraphicFramePr/>
                           <a:graphic xmlns:a="http://schemas.openxmlformats.org/drawingml/2006/main">
@@ -3577,12 +3653,12 @@
                               <pic:pic xmlns:pic="http://schemas.openxmlformats.org/drawingml/2006/picture">
                                 <pic:nvPicPr>
                                   <pic:cNvPr id="103" name="Picture 85" title="Software University: Email Us">
-                                    <a:hlinkClick r:id="rId23"/>
+                                    <a:hlinkClick r:id="rId48"/>
                                   </pic:cNvPr>
                                   <pic:cNvPicPr/>
                                 </pic:nvPicPr>
                                 <pic:blipFill>
-                                  <a:blip r:embed="rId24"/>
+                                  <a:blip r:embed="rId49"/>
                                   <a:stretch>
                                     <a:fillRect/>
                                   </a:stretch>
@@ -5864,7 +5940,7 @@
 </file>
 
 <file path=customXml/itemProps1.xml><?xml version="1.0" encoding="utf-8"?>
-<ds:datastoreItem xmlns:ds="http://schemas.openxmlformats.org/officeDocument/2006/customXml" ds:itemID="{C98F4334-A88F-4FC0-A121-AD42AD883ABE}">
+<ds:datastoreItem xmlns:ds="http://schemas.openxmlformats.org/officeDocument/2006/customXml" ds:itemID="{A482FB95-C1C4-462F-9DE9-FEA8733C2BAB}">
   <ds:schemaRefs>
     <ds:schemaRef ds:uri="http://schemas.openxmlformats.org/officeDocument/2006/bibliography"/>
   </ds:schemaRefs>

</xml_diff>